<commit_message>
basic Tree implementaion added
</commit_message>
<xml_diff>
--- a/Resumes/Mahesh_Resume.docx
+++ b/Resumes/Mahesh_Resume.docx
@@ -266,7 +266,7 @@
               <w:rPr>
                 <w:u w:val="single"/>
               </w:rPr>
-              <w:t>github.com/maheshsp1809</w:t>
+              <w:t>Portfolio-site</w:t>
             </w:r>
           </w:hyperlink>
         </w:hyperlink>
@@ -5115,6 +5115,38 @@
         <w:t xml:space="preserve"> </w:t>
       </w:r>
       <w:r>
+        <w:t>HTML, CSS,</w:t>
+      </w:r>
+      <w:r>
+        <w:rPr>
+          <w:spacing w:val="-11"/>
+        </w:rPr>
+        <w:t xml:space="preserve"> </w:t>
+      </w:r>
+      <w:proofErr w:type="spellStart"/>
+      <w:r>
+        <w:t>Javascript</w:t>
+      </w:r>
+      <w:proofErr w:type="spellEnd"/>
+      <w:r>
+        <w:t>,</w:t>
+      </w:r>
+      <w:r>
+        <w:rPr>
+          <w:spacing w:val="-11"/>
+        </w:rPr>
+        <w:t xml:space="preserve"> </w:t>
+      </w:r>
+      <w:r>
+        <w:rPr>
+          <w:spacing w:val="-2"/>
+        </w:rPr>
+        <w:t>TypeScript.</w:t>
+      </w:r>
+      <w:r>
+        <w:t xml:space="preserve"> </w:t>
+      </w:r>
+      <w:r>
         <w:t>Java,</w:t>
       </w:r>
       <w:r>
@@ -5142,33 +5174,7 @@
         <w:t xml:space="preserve"> </w:t>
       </w:r>
       <w:r>
-        <w:t>C,</w:t>
-      </w:r>
-      <w:r>
-        <w:rPr>
-          <w:spacing w:val="-11"/>
-        </w:rPr>
-        <w:t xml:space="preserve"> </w:t>
-      </w:r>
-      <w:proofErr w:type="spellStart"/>
-      <w:r>
-        <w:t>Javascript</w:t>
-      </w:r>
-      <w:proofErr w:type="spellEnd"/>
-      <w:r>
-        <w:t>,</w:t>
-      </w:r>
-      <w:r>
-        <w:rPr>
-          <w:spacing w:val="-11"/>
-        </w:rPr>
-        <w:t xml:space="preserve"> </w:t>
-      </w:r>
-      <w:r>
-        <w:rPr>
-          <w:spacing w:val="-2"/>
-        </w:rPr>
-        <w:t>TypeScript.</w:t>
+        <w:t>C</w:t>
       </w:r>
     </w:p>
     <w:p>
@@ -5477,9 +5483,14 @@
         </w:rPr>
         <w:t xml:space="preserve"> </w:t>
       </w:r>
-      <w:r>
-        <w:t>Actions.</w:t>
-      </w:r>
+      <w:proofErr w:type="spellStart"/>
+      <w:r>
+        <w:t>Actions</w:t>
+      </w:r>
+      <w:r>
+        <w:t>,Mysql</w:t>
+      </w:r>
+      <w:proofErr w:type="spellEnd"/>
     </w:p>
     <w:p>
       <w:pPr>
@@ -5974,54 +5985,52 @@
         <w:pStyle w:val="BodyText"/>
         <w:ind w:left="335" w:right="6082"/>
         <w:rPr>
+          <w:color w:val="000000" w:themeColor="text1"/>
+        </w:rPr>
+      </w:pPr>
+      <w:r>
+        <w:rPr>
           <w:color w:val="FFFFFF" w:themeColor="background1"/>
           <w:sz w:val="2"/>
           <w:szCs w:val="2"/>
         </w:rPr>
-      </w:pPr>
+        <w:t xml:space="preserve">microservices architecture, vector database, large language models, </w:t>
+      </w:r>
+      <w:proofErr w:type="spellStart"/>
       <w:r>
         <w:rPr>
           <w:color w:val="FFFFFF" w:themeColor="background1"/>
           <w:sz w:val="2"/>
           <w:szCs w:val="2"/>
         </w:rPr>
-        <w:t xml:space="preserve">troubleshooting, debugging, databases, applications, tools, </w:t>
-      </w:r>
-      <w:proofErr w:type="spellStart"/>
+        <w:t>Langchain</w:t>
+      </w:r>
+      <w:proofErr w:type="spellEnd"/>
       <w:r>
         <w:rPr>
           <w:color w:val="FFFFFF" w:themeColor="background1"/>
           <w:sz w:val="2"/>
           <w:szCs w:val="2"/>
         </w:rPr>
-        <w:t>BaseDB</w:t>
-      </w:r>
-      <w:proofErr w:type="spellEnd"/>
+        <w:t xml:space="preserve">, </w:t>
+      </w:r>
+      <w:proofErr w:type="spellStart"/>
       <w:r>
         <w:rPr>
           <w:color w:val="FFFFFF" w:themeColor="background1"/>
           <w:sz w:val="2"/>
           <w:szCs w:val="2"/>
         </w:rPr>
-        <w:t xml:space="preserve"> service, Cloud Services, design, development, Control plane, data plane, service growth, reliability, quality, operational standards, critical incidents, support escalations, system technologies, OS, Storage, Network, virtualization, Enterprise Linux, Oracle Linux, </w:t>
-      </w:r>
-      <w:proofErr w:type="spellStart"/>
+        <w:t>llamaIndex</w:t>
+      </w:r>
+      <w:proofErr w:type="spellEnd"/>
       <w:r>
         <w:rPr>
           <w:color w:val="FFFFFF" w:themeColor="background1"/>
           <w:sz w:val="2"/>
           <w:szCs w:val="2"/>
         </w:rPr>
-        <w:t>Redhat</w:t>
-      </w:r>
-      <w:proofErr w:type="spellEnd"/>
-      <w:r>
-        <w:rPr>
-          <w:color w:val="FFFFFF" w:themeColor="background1"/>
-          <w:sz w:val="2"/>
-          <w:szCs w:val="2"/>
-        </w:rPr>
-        <w:t>, Fedora, problem-solving, technical analysis, non-technical analysis, independent work, cross-functional team, written communications, verbal communications, presentation skills.</w:t>
+        <w:t>, prompt engineering, model fine-tuning, DevOps</w:t>
       </w:r>
     </w:p>
     <w:sectPr>
@@ -6579,7 +6588,6 @@
   <w:style w:type="character" w:default="1" w:styleId="DefaultParagraphFont">
     <w:name w:val="Default Paragraph Font"/>
     <w:uiPriority w:val="1"/>
-    <w:semiHidden/>
     <w:unhideWhenUsed/>
   </w:style>
   <w:style w:type="table" w:default="1" w:styleId="TableNormal">

</xml_diff>